<commit_message>
Updates data storage guide
</commit_message>
<xml_diff>
--- a/01_Basics/03_Post_Project_Data_Storage.docx
+++ b/01_Basics/03_Post_Project_Data_Storage.docx
@@ -40,27 +40,47 @@
         <w:rPr>
           <w:rFonts w:cstheme="minorHAnsi"/>
         </w:rPr>
-        <w:t>It is worthwhile to think about how you can best store data efficiently always, but especially when you have finished a project or processing pipeline and need to ready your data for long term storage.</w:t>
-      </w:r>
-    </w:p>
-    <w:p>
-      <w:pPr>
-        <w:rPr>
-          <w:rFonts w:cstheme="minorHAnsi"/>
-        </w:rPr>
-      </w:pPr>
-    </w:p>
-    <w:p>
-      <w:pPr>
-        <w:rPr>
-          <w:rFonts w:cstheme="minorHAnsi"/>
-        </w:rPr>
-      </w:pPr>
-      <w:r>
-        <w:rPr>
-          <w:rFonts w:cstheme="minorHAnsi"/>
-        </w:rPr>
-        <w:t>There are three main pillars of effective data storage:</w:t>
+        <w:t xml:space="preserve">It is </w:t>
+      </w:r>
+      <w:r>
+        <w:rPr>
+          <w:rFonts w:cstheme="minorHAnsi"/>
+        </w:rPr>
+        <w:t xml:space="preserve">always </w:t>
+      </w:r>
+      <w:r>
+        <w:rPr>
+          <w:rFonts w:cstheme="minorHAnsi"/>
+        </w:rPr>
+        <w:t>worthwhile to think about how you can best store data efficiently, but especially when you have finished a project or processing pipeline and need to ready your data for long term storage.</w:t>
+      </w:r>
+    </w:p>
+    <w:p>
+      <w:pPr>
+        <w:rPr>
+          <w:rFonts w:cstheme="minorHAnsi"/>
+        </w:rPr>
+      </w:pPr>
+    </w:p>
+    <w:p>
+      <w:pPr>
+        <w:rPr>
+          <w:rFonts w:cstheme="minorHAnsi"/>
+        </w:rPr>
+      </w:pPr>
+      <w:r>
+        <w:rPr>
+          <w:rFonts w:cstheme="minorHAnsi"/>
+          <w:b/>
+          <w:bCs/>
+        </w:rPr>
+        <w:t>There are three main pillars of effective data storage</w:t>
+      </w:r>
+      <w:r>
+        <w:rPr>
+          <w:rFonts w:cstheme="minorHAnsi"/>
+        </w:rPr>
+        <w:t>:</w:t>
       </w:r>
     </w:p>
     <w:p>
@@ -129,7 +149,13 @@
         <w:rPr>
           <w:rFonts w:cstheme="minorHAnsi"/>
         </w:rPr>
-        <w:t>For example: if you will need to access your processed scalar maps regularly, it may be a good idea to zip the actual .</w:t>
+        <w:t xml:space="preserve">For instance, </w:t>
+      </w:r>
+      <w:r>
+        <w:rPr>
+          <w:rFonts w:cstheme="minorHAnsi"/>
+        </w:rPr>
+        <w:t>if you will need to access your processed scalar maps regularly, it may be a good idea to zip the actual .</w:t>
       </w:r>
       <w:proofErr w:type="spellStart"/>
       <w:r>
@@ -144,6 +170,12 @@
           <w:rFonts w:cstheme="minorHAnsi"/>
         </w:rPr>
         <w:t xml:space="preserve"> files as opposed to compressing and entire folder that would require a long unzipping process to access.</w:t>
+      </w:r>
+      <w:r>
+        <w:rPr>
+          <w:rFonts w:cstheme="minorHAnsi"/>
+        </w:rPr>
+        <w:t xml:space="preserve"> However, if you will only need to access the finalized data sheets derived from your analysis, you may approach long-term storage of your processed files differently.</w:t>
       </w:r>
     </w:p>
     <w:p>
@@ -194,6 +226,24 @@
       <w:pPr>
         <w:pStyle w:val="ListParagraph"/>
         <w:numPr>
+          <w:ilvl w:val="1"/>
+          <w:numId w:val="1"/>
+        </w:numPr>
+        <w:rPr>
+          <w:rFonts w:cstheme="minorHAnsi"/>
+        </w:rPr>
+      </w:pPr>
+      <w:r>
+        <w:rPr>
+          <w:rFonts w:cstheme="minorHAnsi"/>
+        </w:rPr>
+        <w:t>For instance, you may have preprocessed scalar maps both in your project folder as well as in another location. These would be good candidates for removal before long-term storage.</w:t>
+      </w:r>
+    </w:p>
+    <w:p>
+      <w:pPr>
+        <w:pStyle w:val="ListParagraph"/>
+        <w:numPr>
           <w:ilvl w:val="0"/>
           <w:numId w:val="1"/>
         </w:numPr>
@@ -249,9 +299,377 @@
         <w:rPr>
           <w:rFonts w:cstheme="minorHAnsi"/>
         </w:rPr>
+        <w:t>This may involve compressing entire folders, individual files, or both.</w:t>
+      </w:r>
+    </w:p>
+    <w:p>
+      <w:pPr>
+        <w:pStyle w:val="ListParagraph"/>
+        <w:numPr>
+          <w:ilvl w:val="1"/>
+          <w:numId w:val="1"/>
+        </w:numPr>
+        <w:rPr>
+          <w:rFonts w:cstheme="minorHAnsi"/>
+        </w:rPr>
+      </w:pPr>
+      <w:r>
+        <w:rPr>
+          <w:rFonts w:cstheme="minorHAnsi"/>
+          <w:b/>
+          <w:bCs/>
+        </w:rPr>
+        <w:t>Note</w:t>
+      </w:r>
+      <w:r>
+        <w:rPr>
+          <w:rFonts w:cstheme="minorHAnsi"/>
+        </w:rPr>
+        <w:t>: Do not compress already compressed files.</w:t>
+      </w:r>
+    </w:p>
+    <w:p>
+      <w:pPr>
+        <w:pStyle w:val="ListParagraph"/>
+        <w:numPr>
+          <w:ilvl w:val="2"/>
+          <w:numId w:val="1"/>
+        </w:numPr>
+        <w:rPr>
+          <w:rFonts w:cstheme="minorHAnsi"/>
+        </w:rPr>
+      </w:pPr>
+      <w:r>
+        <w:rPr>
+          <w:rFonts w:cstheme="minorHAnsi"/>
+        </w:rPr>
+        <w:t xml:space="preserve">For example: If you have a folder of compressed </w:t>
+      </w:r>
+      <w:proofErr w:type="spellStart"/>
+      <w:r>
+        <w:rPr>
+          <w:rFonts w:cstheme="minorHAnsi"/>
+        </w:rPr>
+        <w:t>niftis</w:t>
+      </w:r>
+      <w:proofErr w:type="spellEnd"/>
+      <w:r>
+        <w:rPr>
+          <w:rFonts w:cstheme="minorHAnsi"/>
+        </w:rPr>
+        <w:t xml:space="preserve"> (with the file </w:t>
+      </w:r>
+      <w:proofErr w:type="gramStart"/>
+      <w:r>
+        <w:rPr>
+          <w:rFonts w:cstheme="minorHAnsi"/>
+        </w:rPr>
+        <w:t>extension .</w:t>
+      </w:r>
+      <w:proofErr w:type="gramEnd"/>
+      <w:r>
+        <w:rPr>
+          <w:rFonts w:cstheme="minorHAnsi"/>
+        </w:rPr>
+        <w:t>nii.gz), do not then compress the entire folder.</w:t>
+      </w:r>
+    </w:p>
+    <w:p>
+      <w:pPr>
+        <w:pStyle w:val="ListParagraph"/>
+        <w:numPr>
+          <w:ilvl w:val="1"/>
+          <w:numId w:val="1"/>
+        </w:numPr>
+        <w:rPr>
+          <w:rFonts w:cstheme="minorHAnsi"/>
+        </w:rPr>
+      </w:pPr>
+      <w:r>
+        <w:rPr>
+          <w:rFonts w:cstheme="minorHAnsi"/>
+        </w:rPr>
         <w:t xml:space="preserve">In order to do this efficiently and effectively, consider point #1. </w:t>
       </w:r>
     </w:p>
+    <w:p>
+      <w:pPr>
+        <w:rPr>
+          <w:rFonts w:cstheme="minorHAnsi"/>
+        </w:rPr>
+      </w:pPr>
+    </w:p>
+    <w:p>
+      <w:pPr>
+        <w:rPr>
+          <w:rFonts w:cstheme="minorHAnsi"/>
+        </w:rPr>
+      </w:pPr>
+    </w:p>
+    <w:p>
+      <w:pPr>
+        <w:rPr>
+          <w:rFonts w:cstheme="minorHAnsi"/>
+        </w:rPr>
+      </w:pPr>
+    </w:p>
+    <w:p>
+      <w:pPr>
+        <w:rPr>
+          <w:rFonts w:cstheme="minorHAnsi"/>
+        </w:rPr>
+      </w:pPr>
+      <w:r>
+        <w:rPr>
+          <w:rFonts w:cstheme="minorHAnsi"/>
+          <w:b/>
+          <w:bCs/>
+        </w:rPr>
+        <w:t>Places to store data</w:t>
+      </w:r>
+      <w:r>
+        <w:rPr>
+          <w:rFonts w:cstheme="minorHAnsi"/>
+        </w:rPr>
+        <w:t>:</w:t>
+      </w:r>
+    </w:p>
+    <w:p>
+      <w:pPr>
+        <w:rPr>
+          <w:rFonts w:cstheme="minorHAnsi"/>
+        </w:rPr>
+      </w:pPr>
+    </w:p>
+    <w:p>
+      <w:pPr>
+        <w:pStyle w:val="ListParagraph"/>
+        <w:numPr>
+          <w:ilvl w:val="0"/>
+          <w:numId w:val="3"/>
+        </w:numPr>
+        <w:rPr>
+          <w:rFonts w:cstheme="minorHAnsi"/>
+        </w:rPr>
+      </w:pPr>
+      <w:r>
+        <w:rPr>
+          <w:rFonts w:cstheme="minorHAnsi"/>
+        </w:rPr>
+        <w:t>Box or another cloud storage platform. On these platforms, space is less of an issue, but it is still good practice to delete extraneous files and compress all other files.</w:t>
+      </w:r>
+    </w:p>
+    <w:p>
+      <w:pPr>
+        <w:pStyle w:val="ListParagraph"/>
+        <w:numPr>
+          <w:ilvl w:val="0"/>
+          <w:numId w:val="3"/>
+        </w:numPr>
+        <w:rPr>
+          <w:rFonts w:cstheme="minorHAnsi"/>
+        </w:rPr>
+      </w:pPr>
+      <w:r>
+        <w:rPr>
+          <w:rFonts w:cstheme="minorHAnsi"/>
+        </w:rPr>
+        <w:t>Your personal repository or archive. In this case, storage is up to you, but the above best practices are still recommended.</w:t>
+      </w:r>
+    </w:p>
+    <w:p>
+      <w:pPr>
+        <w:pStyle w:val="ListParagraph"/>
+        <w:numPr>
+          <w:ilvl w:val="0"/>
+          <w:numId w:val="3"/>
+        </w:numPr>
+        <w:rPr>
+          <w:rFonts w:cstheme="minorHAnsi"/>
+        </w:rPr>
+      </w:pPr>
+      <w:r>
+        <w:rPr>
+          <w:rFonts w:cstheme="minorHAnsi"/>
+        </w:rPr>
+        <w:t>Your PI’s research repository space or archive. In this case, good storage practices are the most vital as every PI has their own preferences and space is at a premium on places like the /fs/research/ drives and other external drives used for long-term storage.</w:t>
+      </w:r>
+    </w:p>
+    <w:p>
+      <w:pPr>
+        <w:rPr>
+          <w:rFonts w:cstheme="minorHAnsi"/>
+        </w:rPr>
+      </w:pPr>
+    </w:p>
+    <w:p>
+      <w:pPr>
+        <w:rPr>
+          <w:rFonts w:cstheme="minorHAnsi"/>
+        </w:rPr>
+      </w:pPr>
+      <w:r>
+        <w:rPr>
+          <w:rFonts w:cstheme="minorHAnsi"/>
+          <w:b/>
+          <w:bCs/>
+        </w:rPr>
+        <w:lastRenderedPageBreak/>
+        <w:t>Methods of compressing data</w:t>
+      </w:r>
+      <w:r>
+        <w:rPr>
+          <w:rFonts w:cstheme="minorHAnsi"/>
+        </w:rPr>
+        <w:t>:</w:t>
+      </w:r>
+    </w:p>
+    <w:p>
+      <w:pPr>
+        <w:rPr>
+          <w:rFonts w:cstheme="minorHAnsi"/>
+        </w:rPr>
+      </w:pPr>
+    </w:p>
+    <w:p>
+      <w:pPr>
+        <w:pStyle w:val="ListParagraph"/>
+        <w:numPr>
+          <w:ilvl w:val="0"/>
+          <w:numId w:val="2"/>
+        </w:numPr>
+        <w:rPr>
+          <w:rFonts w:cstheme="minorHAnsi"/>
+        </w:rPr>
+      </w:pPr>
+      <w:r>
+        <w:rPr>
+          <w:rFonts w:cstheme="minorHAnsi"/>
+        </w:rPr>
+        <w:t>Right click a file or folder and select “Compress”. Only use if you need to compress an entire folder of unzipped files or an individual file.</w:t>
+      </w:r>
+    </w:p>
+    <w:p>
+      <w:pPr>
+        <w:pStyle w:val="ListParagraph"/>
+        <w:numPr>
+          <w:ilvl w:val="0"/>
+          <w:numId w:val="2"/>
+        </w:numPr>
+        <w:rPr>
+          <w:rFonts w:cstheme="minorHAnsi"/>
+        </w:rPr>
+      </w:pPr>
+      <w:r>
+        <w:rPr>
+          <w:rFonts w:cstheme="minorHAnsi"/>
+        </w:rPr>
+        <w:t xml:space="preserve">Compress via the Terminal. </w:t>
+      </w:r>
+    </w:p>
+    <w:p>
+      <w:pPr>
+        <w:pStyle w:val="ListParagraph"/>
+        <w:numPr>
+          <w:ilvl w:val="1"/>
+          <w:numId w:val="2"/>
+        </w:numPr>
+        <w:rPr>
+          <w:rFonts w:cstheme="minorHAnsi"/>
+        </w:rPr>
+      </w:pPr>
+      <w:r>
+        <w:rPr>
+          <w:rFonts w:cstheme="minorHAnsi"/>
+        </w:rPr>
+        <w:t>Use the command `</w:t>
+      </w:r>
+      <w:proofErr w:type="spellStart"/>
+      <w:r>
+        <w:rPr>
+          <w:rFonts w:cstheme="minorHAnsi"/>
+        </w:rPr>
+        <w:t>gzip</w:t>
+      </w:r>
+      <w:proofErr w:type="spellEnd"/>
+      <w:r>
+        <w:rPr>
+          <w:rFonts w:cstheme="minorHAnsi"/>
+        </w:rPr>
+        <w:t xml:space="preserve">` as it is the fasted and most space saving bash command for zipping. </w:t>
+      </w:r>
+    </w:p>
+    <w:p>
+      <w:pPr>
+        <w:pStyle w:val="ListParagraph"/>
+        <w:numPr>
+          <w:ilvl w:val="1"/>
+          <w:numId w:val="2"/>
+        </w:numPr>
+        <w:rPr>
+          <w:rFonts w:cstheme="minorHAnsi"/>
+        </w:rPr>
+      </w:pPr>
+      <w:r>
+        <w:rPr>
+          <w:rFonts w:cstheme="minorHAnsi"/>
+        </w:rPr>
+        <w:t>Example usage:</w:t>
+      </w:r>
+    </w:p>
+    <w:p>
+      <w:pPr>
+        <w:pStyle w:val="ListParagraph"/>
+        <w:numPr>
+          <w:ilvl w:val="2"/>
+          <w:numId w:val="2"/>
+        </w:numPr>
+        <w:rPr>
+          <w:rFonts w:cstheme="minorHAnsi"/>
+        </w:rPr>
+      </w:pPr>
+      <w:proofErr w:type="spellStart"/>
+      <w:r>
+        <w:rPr>
+          <w:rFonts w:cstheme="minorHAnsi"/>
+        </w:rPr>
+        <w:t>gzip</w:t>
+      </w:r>
+      <w:proofErr w:type="spellEnd"/>
+      <w:r>
+        <w:rPr>
+          <w:rFonts w:cstheme="minorHAnsi"/>
+        </w:rPr>
+        <w:t xml:space="preserve"> -r /path/to/folder</w:t>
+      </w:r>
+    </w:p>
+    <w:p>
+      <w:pPr>
+        <w:pStyle w:val="ListParagraph"/>
+        <w:numPr>
+          <w:ilvl w:val="2"/>
+          <w:numId w:val="2"/>
+        </w:numPr>
+        <w:rPr>
+          <w:rFonts w:cstheme="minorHAnsi"/>
+        </w:rPr>
+      </w:pPr>
+      <w:r>
+        <w:rPr>
+          <w:rFonts w:cstheme="minorHAnsi"/>
+        </w:rPr>
+        <w:t>“-r” stands for “recursive”. This will search through all folders and sub folders to zip only files that are unzipped.</w:t>
+      </w:r>
+    </w:p>
+    <w:p>
+      <w:pPr>
+        <w:rPr>
+          <w:rFonts w:cstheme="minorHAnsi"/>
+        </w:rPr>
+      </w:pPr>
+    </w:p>
+    <w:p/>
+    <w:p/>
     <w:p/>
     <w:sectPr>
       <w:pgSz w:w="12240" w:h="15840"/>
@@ -266,6 +684,178 @@
 <file path=word/numbering.xml><?xml version="1.0" encoding="utf-8"?>
 <w:numbering xmlns:wpc="http://schemas.microsoft.com/office/word/2010/wordprocessingCanvas" xmlns:cx="http://schemas.microsoft.com/office/drawing/2014/chartex" xmlns:cx1="http://schemas.microsoft.com/office/drawing/2015/9/8/chartex" xmlns:cx2="http://schemas.microsoft.com/office/drawing/2015/10/21/chartex" xmlns:cx3="http://schemas.microsoft.com/office/drawing/2016/5/9/chartex" xmlns:cx4="http://schemas.microsoft.com/office/drawing/2016/5/10/chartex" xmlns:cx5="http://schemas.microsoft.com/office/drawing/2016/5/11/chartex" xmlns:cx6="http://schemas.microsoft.com/office/drawing/2016/5/12/chartex" xmlns:cx7="http://schemas.microsoft.com/office/drawing/2016/5/13/chartex" xmlns:cx8="http://schemas.microsoft.com/office/drawing/2016/5/14/chartex" xmlns:mc="http://schemas.openxmlformats.org/markup-compatibility/2006" xmlns:aink="http://schemas.microsoft.com/office/drawing/2016/ink" xmlns:am3d="http://schemas.microsoft.com/office/drawing/2017/model3d" xmlns:o="urn:schemas-microsoft-com:office:office" xmlns:r="http://schemas.openxmlformats.org/officeDocument/2006/relationships" xmlns:m="http://schemas.openxmlformats.org/officeDocument/2006/math" xmlns:v="urn:schemas-microsoft-com:vml" xmlns:wp14="http://schemas.microsoft.com/office/word/2010/wordprocessingDrawing" xmlns:wp="http://schemas.openxmlformats.org/drawingml/2006/wordprocessingDrawing" xmlns:w10="urn:schemas-microsoft-com:office:word" xmlns:w="http://schemas.openxmlformats.org/wordprocessingml/2006/main" xmlns:w14="http://schemas.microsoft.com/office/word/2010/wordml" xmlns:w15="http://schemas.microsoft.com/office/word/2012/wordml" xmlns:w16cex="http://schemas.microsoft.com/office/word/2018/wordml/cex" xmlns:w16cid="http://schemas.microsoft.com/office/word/2016/wordml/cid" xmlns:w16="http://schemas.microsoft.com/office/word/2018/wordml" xmlns:w16se="http://schemas.microsoft.com/office/word/2015/wordml/symex" xmlns:wpg="http://schemas.microsoft.com/office/word/2010/wordprocessingGroup" xmlns:wpi="http://schemas.microsoft.com/office/word/2010/wordprocessingInk" xmlns:wne="http://schemas.microsoft.com/office/word/2006/wordml" xmlns:wps="http://schemas.microsoft.com/office/word/2010/wordprocessingShape" mc:Ignorable="w14 w15 w16se w16cid w16 w16cex wp14">
   <w:abstractNum w:abstractNumId="0" w15:restartNumberingAfterBreak="0">
+    <w:nsid w:val="20F21FA7"/>
+    <w:multiLevelType w:val="hybridMultilevel"/>
+    <w:tmpl w:val="FDAEBD12"/>
+    <w:lvl w:ilvl="0" w:tplc="0409000F">
+      <w:start w:val="1"/>
+      <w:numFmt w:val="decimal"/>
+      <w:lvlText w:val="%1."/>
+      <w:lvlJc w:val="left"/>
+      <w:pPr>
+        <w:ind w:left="720" w:hanging="360"/>
+      </w:pPr>
+    </w:lvl>
+    <w:lvl w:ilvl="1" w:tplc="04090019" w:tentative="1">
+      <w:start w:val="1"/>
+      <w:numFmt w:val="lowerLetter"/>
+      <w:lvlText w:val="%2."/>
+      <w:lvlJc w:val="left"/>
+      <w:pPr>
+        <w:ind w:left="1440" w:hanging="360"/>
+      </w:pPr>
+    </w:lvl>
+    <w:lvl w:ilvl="2" w:tplc="0409001B" w:tentative="1">
+      <w:start w:val="1"/>
+      <w:numFmt w:val="lowerRoman"/>
+      <w:lvlText w:val="%3."/>
+      <w:lvlJc w:val="right"/>
+      <w:pPr>
+        <w:ind w:left="2160" w:hanging="180"/>
+      </w:pPr>
+    </w:lvl>
+    <w:lvl w:ilvl="3" w:tplc="0409000F" w:tentative="1">
+      <w:start w:val="1"/>
+      <w:numFmt w:val="decimal"/>
+      <w:lvlText w:val="%4."/>
+      <w:lvlJc w:val="left"/>
+      <w:pPr>
+        <w:ind w:left="2880" w:hanging="360"/>
+      </w:pPr>
+    </w:lvl>
+    <w:lvl w:ilvl="4" w:tplc="04090019" w:tentative="1">
+      <w:start w:val="1"/>
+      <w:numFmt w:val="lowerLetter"/>
+      <w:lvlText w:val="%5."/>
+      <w:lvlJc w:val="left"/>
+      <w:pPr>
+        <w:ind w:left="3600" w:hanging="360"/>
+      </w:pPr>
+    </w:lvl>
+    <w:lvl w:ilvl="5" w:tplc="0409001B" w:tentative="1">
+      <w:start w:val="1"/>
+      <w:numFmt w:val="lowerRoman"/>
+      <w:lvlText w:val="%6."/>
+      <w:lvlJc w:val="right"/>
+      <w:pPr>
+        <w:ind w:left="4320" w:hanging="180"/>
+      </w:pPr>
+    </w:lvl>
+    <w:lvl w:ilvl="6" w:tplc="0409000F" w:tentative="1">
+      <w:start w:val="1"/>
+      <w:numFmt w:val="decimal"/>
+      <w:lvlText w:val="%7."/>
+      <w:lvlJc w:val="left"/>
+      <w:pPr>
+        <w:ind w:left="5040" w:hanging="360"/>
+      </w:pPr>
+    </w:lvl>
+    <w:lvl w:ilvl="7" w:tplc="04090019" w:tentative="1">
+      <w:start w:val="1"/>
+      <w:numFmt w:val="lowerLetter"/>
+      <w:lvlText w:val="%8."/>
+      <w:lvlJc w:val="left"/>
+      <w:pPr>
+        <w:ind w:left="5760" w:hanging="360"/>
+      </w:pPr>
+    </w:lvl>
+    <w:lvl w:ilvl="8" w:tplc="0409001B" w:tentative="1">
+      <w:start w:val="1"/>
+      <w:numFmt w:val="lowerRoman"/>
+      <w:lvlText w:val="%9."/>
+      <w:lvlJc w:val="right"/>
+      <w:pPr>
+        <w:ind w:left="6480" w:hanging="180"/>
+      </w:pPr>
+    </w:lvl>
+  </w:abstractNum>
+  <w:abstractNum w:abstractNumId="1" w15:restartNumberingAfterBreak="0">
+    <w:nsid w:val="30CF32C2"/>
+    <w:multiLevelType w:val="hybridMultilevel"/>
+    <w:tmpl w:val="085E53C8"/>
+    <w:lvl w:ilvl="0" w:tplc="0409000F">
+      <w:start w:val="1"/>
+      <w:numFmt w:val="decimal"/>
+      <w:lvlText w:val="%1."/>
+      <w:lvlJc w:val="left"/>
+      <w:pPr>
+        <w:ind w:left="720" w:hanging="360"/>
+      </w:pPr>
+    </w:lvl>
+    <w:lvl w:ilvl="1" w:tplc="04090019">
+      <w:start w:val="1"/>
+      <w:numFmt w:val="lowerLetter"/>
+      <w:lvlText w:val="%2."/>
+      <w:lvlJc w:val="left"/>
+      <w:pPr>
+        <w:ind w:left="1440" w:hanging="360"/>
+      </w:pPr>
+    </w:lvl>
+    <w:lvl w:ilvl="2" w:tplc="0409001B">
+      <w:start w:val="1"/>
+      <w:numFmt w:val="lowerRoman"/>
+      <w:lvlText w:val="%3."/>
+      <w:lvlJc w:val="right"/>
+      <w:pPr>
+        <w:ind w:left="2160" w:hanging="180"/>
+      </w:pPr>
+    </w:lvl>
+    <w:lvl w:ilvl="3" w:tplc="0409000F" w:tentative="1">
+      <w:start w:val="1"/>
+      <w:numFmt w:val="decimal"/>
+      <w:lvlText w:val="%4."/>
+      <w:lvlJc w:val="left"/>
+      <w:pPr>
+        <w:ind w:left="2880" w:hanging="360"/>
+      </w:pPr>
+    </w:lvl>
+    <w:lvl w:ilvl="4" w:tplc="04090019" w:tentative="1">
+      <w:start w:val="1"/>
+      <w:numFmt w:val="lowerLetter"/>
+      <w:lvlText w:val="%5."/>
+      <w:lvlJc w:val="left"/>
+      <w:pPr>
+        <w:ind w:left="3600" w:hanging="360"/>
+      </w:pPr>
+    </w:lvl>
+    <w:lvl w:ilvl="5" w:tplc="0409001B" w:tentative="1">
+      <w:start w:val="1"/>
+      <w:numFmt w:val="lowerRoman"/>
+      <w:lvlText w:val="%6."/>
+      <w:lvlJc w:val="right"/>
+      <w:pPr>
+        <w:ind w:left="4320" w:hanging="180"/>
+      </w:pPr>
+    </w:lvl>
+    <w:lvl w:ilvl="6" w:tplc="0409000F" w:tentative="1">
+      <w:start w:val="1"/>
+      <w:numFmt w:val="decimal"/>
+      <w:lvlText w:val="%7."/>
+      <w:lvlJc w:val="left"/>
+      <w:pPr>
+        <w:ind w:left="5040" w:hanging="360"/>
+      </w:pPr>
+    </w:lvl>
+    <w:lvl w:ilvl="7" w:tplc="04090019" w:tentative="1">
+      <w:start w:val="1"/>
+      <w:numFmt w:val="lowerLetter"/>
+      <w:lvlText w:val="%8."/>
+      <w:lvlJc w:val="left"/>
+      <w:pPr>
+        <w:ind w:left="5760" w:hanging="360"/>
+      </w:pPr>
+    </w:lvl>
+    <w:lvl w:ilvl="8" w:tplc="0409001B" w:tentative="1">
+      <w:start w:val="1"/>
+      <w:numFmt w:val="lowerRoman"/>
+      <w:lvlText w:val="%9."/>
+      <w:lvlJc w:val="right"/>
+      <w:pPr>
+        <w:ind w:left="6480" w:hanging="180"/>
+      </w:pPr>
+    </w:lvl>
+  </w:abstractNum>
+  <w:abstractNum w:abstractNumId="2" w15:restartNumberingAfterBreak="0">
     <w:nsid w:val="42630618"/>
     <w:multiLevelType w:val="hybridMultilevel"/>
     <w:tmpl w:val="08BECFE0"/>
@@ -290,7 +880,7 @@
         <w:ind w:left="1440" w:hanging="360"/>
       </w:pPr>
     </w:lvl>
-    <w:lvl w:ilvl="2" w:tplc="0409001B" w:tentative="1">
+    <w:lvl w:ilvl="2" w:tplc="0409001B">
       <w:start w:val="1"/>
       <w:numFmt w:val="lowerRoman"/>
       <w:lvlText w:val="%3."/>
@@ -355,6 +945,12 @@
     </w:lvl>
   </w:abstractNum>
   <w:num w:numId="1">
+    <w:abstractNumId w:val="2"/>
+  </w:num>
+  <w:num w:numId="2">
+    <w:abstractNumId w:val="1"/>
+  </w:num>
+  <w:num w:numId="3">
     <w:abstractNumId w:val="0"/>
   </w:num>
 </w:numbering>

</xml_diff>